<commit_message>
Docx writer:  Use separate footnotes.xml for notes.
This seems to help LibreOffice convert the file, even though
it was valid docx before.

Note that the references in notes must be in
word/_rels/footnotes.xml.rel.  We handle this now by simply
making that file contain all the references in
word/_rels/document.xml.rel.  Something better could be done
eventually, but this works.

Closes #637.
</commit_message>
<xml_diff>
--- a/data/reference.docx
+++ b/data/reference.docx
@@ -11,6 +11,11 @@
     </w:p>
   </w:body>
 </w:document>
+</file>
+
+<file path=word/footnotes.xml><?xml version="1.0" encoding="utf-8"?>
+<w:footnotes xmlns:w="http://schemas.openxmlformats.org/wordprocessingml/2006/main" xmlns:m="http://schemas.openxmlformats.org/officeDocument/2006/math" xmlns:r="http://schemas.openxmlformats.org/officeDocument/2006/relationships" xmlns:o="urn:schemas-microsoft-com:office:office" xmlns:v="urn:schemas-microsoft-com:vml" xmlns:w10="urn:schemas-microsoft-com:office:word" xmlns:a="http://schemas.openxmlformats.org/drawingml/2006/main" xmlns:pic="http://schemas.openxmlformats.org/drawingml/2006/picture" xmlns:wp="http://schemas.openxmlformats.org/drawingml/2006/wordprocessingDrawing">
+</w:footnotes>
 </file>
 
 <file path=word/numbering.xml><?xml version="1.0" encoding="utf-8"?>

</xml_diff>

<commit_message>
reference.docx:  PictureCaption style -> ImageCaption.
This was a typo originally.
Thanks to Huashan Chen.
</commit_message>
<xml_diff>
--- a/data/reference.docx
+++ b/data/reference.docx
@@ -553,8 +553,8 @@
       <w:i/>
     </w:rPr>
   </w:style>
-  <w:style w:type="paragraph" w:styleId="PictureCaption">
-    <w:name w:val="Picture Caption"/>
+  <w:style w:type="paragraph" w:styleId="ImageCaption">
+    <w:name w:val="Image Caption"/>
     <w:basedOn w:val="Normal"/>
     <w:link w:val="BodyTextChar"/>
     <w:pPr>

</xml_diff>

<commit_message>
Changed style names in reference docx.
FootnoteReference -> FootnoteRef.
Hyperlink -> Link.

Why?  Because the old names got changed by Word when the
reference.docx was edited.  I don't understand why, but this
fixes things.

Closes #414.
</commit_message>
<xml_diff>
--- a/data/reference.docx
+++ b/data/reference.docx
@@ -577,15 +577,15 @@
       <w:sz w:val="22"/>
     </w:rPr>
   </w:style>
-  <w:style w:type="character" w:customStyle="1" w:styleId="FootnoteReference">
-    <w:name w:val="Footnote Reference"/>
+  <w:style w:type="character" w:customStyle="1" w:styleId="FootnoteRef">
+    <w:name w:val="Footnote Ref"/>
     <w:basedOn w:val="BodyTextChar"/>
     <w:rPr>
       <w:vertAlign w:val="superscript"/>
     </w:rPr>
   </w:style>
-  <w:style w:type="character" w:customStyle="1" w:styleId="Hyperlink">
-    <w:name w:val="Hyperlink"/>
+  <w:style w:type="character" w:customStyle="1" w:styleId="Link">
+    <w:name w:val="Link"/>
     <w:basedOn w:val="BodyTextChar"/>
     <w:rPr>
       <w:color w:val="4F81BD" w:themeColor="accent1"/>

</xml_diff>

<commit_message>
Docx writer: Use Compact style for Plain block elements.
This differentiates between tight and loose lists.
Closes #775.
</commit_message>
<xml_diff>
--- a/data/reference.docx
+++ b/data/reference.docx
@@ -330,6 +330,17 @@
   <w:style w:type="paragraph" w:default="1" w:styleId="Normal">
     <w:name w:val="Normal"/>
     <w:qFormat/>
+    <w:pPr>
+      <w:spacing w:before="180" w:after="180"/>
+    </w:pPr>
+  </w:style>
+  <w:style w:type="paragraph" w:styleId="Compact">
+    <w:name w:val="Compact"/>
+    <w:basedOn w:val="Normal"/>
+    <w:qFormat/>
+    <w:pPr>
+      <w:spacing w:before="36" w:after="36"/>
+    </w:pPr>
   </w:style>
   <w:style w:type="paragraph" w:styleId="Title">
     <w:name w:val="Title"/>

</xml_diff>

<commit_message>
reference.docx:  Include 'FootnoteText' style.
Otherwise Word ignores the style, even when specified in the pPr element.

I believe this should help with issue #901.  You should now get
'FootnoteText' as the style of the footnote.  You'll have to adjust
the style yourself; it's currently just the same as Normal.
</commit_message>
<xml_diff>
--- a/data/reference.docx
+++ b/data/reference.docx
@@ -507,6 +507,14 @@
       <w:sz w:val="20"/>
       <w:szCs w:val="20"/>
     </w:rPr>
+  </w:style>
+  <w:style w:type="paragraph" w:styleId="FootnoteText">
+    <w:name w:val="Footnote Text"/>
+    <w:basedOn w:val="Normal"/>
+    <w:next w:val="FootnoteText"/>
+    <w:uiPriority w:val="9"/>
+    <w:unhideWhenUsed/>
+    <w:qFormat/>
   </w:style>
   <w:style w:type="character" w:default="1" w:styleId="DefaultParagraphFont">
     <w:name w:val="Default Paragraph Font"/>

</xml_diff>

<commit_message>
Docx writer:  Header and footer are now carried over from reference.docx.
</commit_message>
<xml_diff>
--- a/data/reference.docx
+++ b/data/reference.docx
@@ -1,310 +1,120 @@
 
 <file path=word/document.xml><?xml version="1.0" encoding="utf-8"?>
-<w:document xmlns:w="http://schemas.openxmlformats.org/wordprocessingml/2006/main">
+<w:document xmlns:w="http://schemas.openxmlformats.org/wordprocessingml/2006/main" xmlns:m="http://schemas.openxmlformats.org/officeDocument/2006/math" xmlns:r="http://schemas.openxmlformats.org/officeDocument/2006/relationships" xmlns:o="urn:schemas-microsoft-com:office:office" xmlns:v="urn:schemas-microsoft-com:vml" xmlns:w10="urn:schemas-microsoft-com:office:word" xmlns:a="http://schemas.openxmlformats.org/drawingml/2006/main" xmlns:pic="http://schemas.openxmlformats.org/drawingml/2006/picture" xmlns:wp="http://schemas.openxmlformats.org/drawingml/2006/wordprocessingDrawing">
   <w:body>
     <w:p>
       <w:r>
-        <w:t>
-      Hello world.
-    </w:t>
+        <w:t xml:space="preserve">Hello world.</w:t>
       </w:r>
     </w:p>
+    <w:sectPr>
+      <w:headerReference w:type="default" r:id="rId8"/>
+      <w:footerReference w:type="default" r:id="rId9"/>
+      <w:pgSz w:w="12240" w:h="15840"/>
+      <w:pgMar w:top="1440" w:right="1800" w:bottom="1440" w:left="1800" w:header="720" w:footer="720" w:gutter="0"/>
+      <w:cols w:space="720"/>
+    </w:sectPr>
   </w:body>
 </w:document>
 </file>
 
+<file path=word/footer1.xml><?xml version="1.0" encoding="utf-8"?>
+<w:ftr xmlns:wpc="http://schemas.microsoft.com/office/word/2010/wordprocessingCanvas" xmlns:mo="http://schemas.microsoft.com/office/mac/office/2008/main" xmlns:mc="http://schemas.openxmlformats.org/markup-compatibility/2006" xmlns:mv="urn:schemas-microsoft-com:mac:vml" xmlns:o="urn:schemas-microsoft-com:office:office" xmlns:r="http://schemas.openxmlformats.org/officeDocument/2006/relationships" xmlns:m="http://schemas.openxmlformats.org/officeDocument/2006/math" xmlns:v="urn:schemas-microsoft-com:vml" xmlns:wp14="http://schemas.microsoft.com/office/word/2010/wordprocessingDrawing" xmlns:wp="http://schemas.openxmlformats.org/drawingml/2006/wordprocessingDrawing" xmlns:w10="urn:schemas-microsoft-com:office:word" xmlns:w="http://schemas.openxmlformats.org/wordprocessingml/2006/main" xmlns:w14="http://schemas.microsoft.com/office/word/2010/wordml" xmlns:wpg="http://schemas.microsoft.com/office/word/2010/wordprocessingGroup" xmlns:wpi="http://schemas.microsoft.com/office/word/2010/wordprocessingInk" xmlns:wne="http://schemas.microsoft.com/office/word/2006/wordml" xmlns:wps="http://schemas.microsoft.com/office/word/2010/wordprocessingShape" mc:Ignorable="w14 wp14"/>
+</file>
+
 <file path=word/footnotes.xml><?xml version="1.0" encoding="utf-8"?>
-<w:footnotes xmlns:w="http://schemas.openxmlformats.org/wordprocessingml/2006/main" xmlns:m="http://schemas.openxmlformats.org/officeDocument/2006/math" xmlns:r="http://schemas.openxmlformats.org/officeDocument/2006/relationships" xmlns:o="urn:schemas-microsoft-com:office:office" xmlns:v="urn:schemas-microsoft-com:vml" xmlns:w10="urn:schemas-microsoft-com:office:word" xmlns:a="http://schemas.openxmlformats.org/drawingml/2006/main" xmlns:pic="http://schemas.openxmlformats.org/drawingml/2006/picture" xmlns:wp="http://schemas.openxmlformats.org/drawingml/2006/wordprocessingDrawing">
-</w:footnotes>
+<w:footnotes xmlns:w="http://schemas.openxmlformats.org/wordprocessingml/2006/main" xmlns:m="http://schemas.openxmlformats.org/officeDocument/2006/math" xmlns:r="http://schemas.openxmlformats.org/officeDocument/2006/relationships" xmlns:o="urn:schemas-microsoft-com:office:office" xmlns:v="urn:schemas-microsoft-com:vml" xmlns:w10="urn:schemas-microsoft-com:office:word" xmlns:a="http://schemas.openxmlformats.org/drawingml/2006/main" xmlns:pic="http://schemas.openxmlformats.org/drawingml/2006/picture" xmlns:wp="http://schemas.openxmlformats.org/drawingml/2006/wordprocessingDrawing"/>
+</file>
+
+<file path=word/header1.xml><?xml version="1.0" encoding="utf-8"?>
+<w:hdr xmlns:wpc="http://schemas.microsoft.com/office/word/2010/wordprocessingCanvas" xmlns:mo="http://schemas.microsoft.com/office/mac/office/2008/main" xmlns:mc="http://schemas.openxmlformats.org/markup-compatibility/2006" xmlns:mv="urn:schemas-microsoft-com:mac:vml" xmlns:o="urn:schemas-microsoft-com:office:office" xmlns:r="http://schemas.openxmlformats.org/officeDocument/2006/relationships" xmlns:m="http://schemas.openxmlformats.org/officeDocument/2006/math" xmlns:v="urn:schemas-microsoft-com:vml" xmlns:wp14="http://schemas.microsoft.com/office/word/2010/wordprocessingDrawing" xmlns:wp="http://schemas.openxmlformats.org/drawingml/2006/wordprocessingDrawing" xmlns:w10="urn:schemas-microsoft-com:office:word" xmlns:w="http://schemas.openxmlformats.org/wordprocessingml/2006/main" xmlns:w14="http://schemas.microsoft.com/office/word/2010/wordml" xmlns:wpg="http://schemas.microsoft.com/office/word/2010/wordprocessingGroup" xmlns:wpi="http://schemas.microsoft.com/office/word/2010/wordprocessingInk" xmlns:wne="http://schemas.microsoft.com/office/word/2006/wordml" xmlns:wps="http://schemas.microsoft.com/office/word/2010/wordprocessingShape" mc:Ignorable="w14 wp14"/>
 </file>
 
 <file path=word/numbering.xml><?xml version="1.0" encoding="utf-8"?>
-<w:numbering xmlns:mv="urn:schemas-microsoft-com:mac:vml" xmlns:mo="http://schemas.microsoft.com/office/mac/office/2008/main" xmlns:ve="http://schemas.openxmlformats.org/markup-compatibility/2006" xmlns:o="urn:schemas-microsoft-com:office:office" xmlns:r="http://schemas.openxmlformats.org/officeDocument/2006/relationships" xmlns:m="http://schemas.openxmlformats.org/officeDocument/2006/math" xmlns:v="urn:schemas-microsoft-com:vml" xmlns:w10="urn:schemas-microsoft-com:office:word" xmlns:w="http://schemas.openxmlformats.org/wordprocessingml/2006/main" xmlns:wne="http://schemas.microsoft.com/office/word/2006/wordml" xmlns:wp="http://schemas.openxmlformats.org/drawingml/2006/wordprocessingDrawing">
+<w:numbering xmlns:w="http://schemas.openxmlformats.org/wordprocessingml/2006/main">
   <w:abstractNum w:abstractNumId="0">
-    <w:nsid w:val="FFFFFF1D"/>
+    <w:nsid w:val="e17f69ba"/>
     <w:multiLevelType w:val="multilevel"/>
-    <w:tmpl w:val="D0409C7C"/>
     <w:lvl w:ilvl="0">
-      <w:start w:val="1"/>
       <w:numFmt w:val="bullet"/>
-      <w:lvlText w:val=""/>
+      <w:lvlText w:val=" "/>
       <w:lvlJc w:val="left"/>
       <w:pPr>
         <w:tabs>
           <w:tab w:val="num" w:pos="0"/>
         </w:tabs>
-        <w:ind w:left="0" w:firstLine="0"/>
+        <w:ind w:left="480" w:hanging="480"/>
       </w:pPr>
-      <w:rPr>
-        <w:rFonts w:ascii="Symbol" w:hAnsi="Symbol" w:hint="default"/>
-      </w:rPr>
     </w:lvl>
     <w:lvl w:ilvl="1">
-      <w:start w:val="1"/>
       <w:numFmt w:val="bullet"/>
-      <w:lvlText w:val=""/>
+      <w:lvlText w:val=" "/>
       <w:lvlJc w:val="left"/>
       <w:pPr>
         <w:tabs>
           <w:tab w:val="num" w:pos="720"/>
         </w:tabs>
-        <w:ind w:left="1080" w:hanging="360"/>
+        <w:ind w:left="1200" w:hanging="480"/>
       </w:pPr>
-      <w:rPr>
-        <w:rFonts w:ascii="Symbol" w:hAnsi="Symbol" w:hint="default"/>
-      </w:rPr>
     </w:lvl>
     <w:lvl w:ilvl="2">
-      <w:start w:val="1"/>
       <w:numFmt w:val="bullet"/>
-      <w:lvlText w:val="o"/>
+      <w:lvlText w:val=" "/>
       <w:lvlJc w:val="left"/>
       <w:pPr>
         <w:tabs>
           <w:tab w:val="num" w:pos="1440"/>
         </w:tabs>
-        <w:ind w:left="1800" w:hanging="360"/>
+        <w:ind w:left="1920" w:hanging="480"/>
       </w:pPr>
-      <w:rPr>
-        <w:rFonts w:ascii="Courier New" w:hAnsi="Courier New" w:hint="default"/>
-      </w:rPr>
     </w:lvl>
     <w:lvl w:ilvl="3">
-      <w:start w:val="1"/>
       <w:numFmt w:val="bullet"/>
-      <w:lvlText w:val=""/>
+      <w:lvlText w:val=" "/>
       <w:lvlJc w:val="left"/>
       <w:pPr>
         <w:tabs>
           <w:tab w:val="num" w:pos="2160"/>
         </w:tabs>
-        <w:ind w:left="2520" w:hanging="360"/>
+        <w:ind w:left="2640" w:hanging="480"/>
       </w:pPr>
-      <w:rPr>
-        <w:rFonts w:ascii="Wingdings" w:hAnsi="Wingdings" w:hint="default"/>
-      </w:rPr>
     </w:lvl>
     <w:lvl w:ilvl="4">
-      <w:start w:val="1"/>
       <w:numFmt w:val="bullet"/>
-      <w:lvlText w:val=""/>
+      <w:lvlText w:val=" "/>
       <w:lvlJc w:val="left"/>
       <w:pPr>
         <w:tabs>
           <w:tab w:val="num" w:pos="2880"/>
         </w:tabs>
-        <w:ind w:left="3240" w:hanging="360"/>
+        <w:ind w:left="3360" w:hanging="480"/>
       </w:pPr>
-      <w:rPr>
-        <w:rFonts w:ascii="Wingdings" w:hAnsi="Wingdings" w:hint="default"/>
-      </w:rPr>
     </w:lvl>
     <w:lvl w:ilvl="5">
-      <w:start w:val="1"/>
       <w:numFmt w:val="bullet"/>
-      <w:lvlText w:val=""/>
+      <w:lvlText w:val=" "/>
       <w:lvlJc w:val="left"/>
       <w:pPr>
         <w:tabs>
           <w:tab w:val="num" w:pos="3600"/>
         </w:tabs>
-        <w:ind w:left="3960" w:hanging="360"/>
+        <w:ind w:left="4080" w:hanging="480"/>
       </w:pPr>
-      <w:rPr>
-        <w:rFonts w:ascii="Symbol" w:hAnsi="Symbol" w:hint="default"/>
-      </w:rPr>
     </w:lvl>
     <w:lvl w:ilvl="6">
-      <w:start w:val="1"/>
       <w:numFmt w:val="bullet"/>
-      <w:lvlText w:val="o"/>
+      <w:lvlText w:val=" "/>
       <w:lvlJc w:val="left"/>
       <w:pPr>
         <w:tabs>
           <w:tab w:val="num" w:pos="4320"/>
         </w:tabs>
-        <w:ind w:left="4680" w:hanging="360"/>
-      </w:pPr>
-      <w:rPr>
-        <w:rFonts w:ascii="Courier New" w:hAnsi="Courier New" w:hint="default"/>
-      </w:rPr>
-    </w:lvl>
-    <w:lvl w:ilvl="7">
-      <w:start w:val="1"/>
-      <w:numFmt w:val="bullet"/>
-      <w:lvlText w:val=""/>
-      <w:lvlJc w:val="left"/>
-      <w:pPr>
-        <w:tabs>
-          <w:tab w:val="num" w:pos="5040"/>
-        </w:tabs>
-        <w:ind w:left="5400" w:hanging="360"/>
-      </w:pPr>
-      <w:rPr>
-        <w:rFonts w:ascii="Wingdings" w:hAnsi="Wingdings" w:hint="default"/>
-      </w:rPr>
-    </w:lvl>
-    <w:lvl w:ilvl="8">
-      <w:start w:val="1"/>
-      <w:numFmt w:val="bullet"/>
-      <w:lvlText w:val=""/>
-      <w:lvlJc w:val="left"/>
-      <w:pPr>
-        <w:tabs>
-          <w:tab w:val="num" w:pos="5760"/>
-        </w:tabs>
-        <w:ind w:left="6120" w:hanging="360"/>
-      </w:pPr>
-      <w:rPr>
-        <w:rFonts w:ascii="Wingdings" w:hAnsi="Wingdings" w:hint="default"/>
-      </w:rPr>
-    </w:lvl>
-  </w:abstractNum>
-  <w:abstractNum w:abstractNumId="1">
-    <w:nsid w:val="30585973"/>
-    <w:multiLevelType w:val="multilevel"/>
-    <w:tmpl w:val="A47E15CE"/>
-    <w:lvl w:ilvl="0">
-      <w:start w:val="1"/>
-      <w:numFmt w:val="decimal"/>
-      <w:lvlText w:val="%1."/>
-      <w:lvlJc w:val="left"/>
-      <w:pPr>
-        <w:tabs>
-          <w:tab w:val="num" w:pos="720"/>
-        </w:tabs>
-        <w:ind w:left="720" w:hanging="720"/>
-      </w:pPr>
-    </w:lvl>
-    <w:lvl w:ilvl="1">
-      <w:start w:val="1"/>
-      <w:numFmt w:val="decimal"/>
-      <w:lvlText w:val="%2."/>
-      <w:lvlJc w:val="left"/>
-      <w:pPr>
-        <w:tabs>
-          <w:tab w:val="num" w:pos="1440"/>
-        </w:tabs>
-        <w:ind w:left="1440" w:hanging="720"/>
-      </w:pPr>
-    </w:lvl>
-    <w:lvl w:ilvl="2">
-      <w:start w:val="1"/>
-      <w:numFmt w:val="decimal"/>
-      <w:lvlText w:val="%3."/>
-      <w:lvlJc w:val="left"/>
-      <w:pPr>
-        <w:tabs>
-          <w:tab w:val="num" w:pos="2160"/>
-        </w:tabs>
-        <w:ind w:left="2160" w:hanging="720"/>
-      </w:pPr>
-    </w:lvl>
-    <w:lvl w:ilvl="3">
-      <w:start w:val="1"/>
-      <w:numFmt w:val="decimal"/>
-      <w:lvlText w:val="%4."/>
-      <w:lvlJc w:val="left"/>
-      <w:pPr>
-        <w:tabs>
-          <w:tab w:val="num" w:pos="2880"/>
-        </w:tabs>
-        <w:ind w:left="2880" w:hanging="720"/>
-      </w:pPr>
-    </w:lvl>
-    <w:lvl w:ilvl="4">
-      <w:start w:val="1"/>
-      <w:numFmt w:val="decimal"/>
-      <w:lvlText w:val="%5."/>
-      <w:lvlJc w:val="left"/>
-      <w:pPr>
-        <w:tabs>
-          <w:tab w:val="num" w:pos="3600"/>
-        </w:tabs>
-        <w:ind w:left="3600" w:hanging="720"/>
-      </w:pPr>
-    </w:lvl>
-    <w:lvl w:ilvl="5">
-      <w:start w:val="1"/>
-      <w:numFmt w:val="decimal"/>
-      <w:lvlText w:val="%6."/>
-      <w:lvlJc w:val="left"/>
-      <w:pPr>
-        <w:tabs>
-          <w:tab w:val="num" w:pos="4320"/>
-        </w:tabs>
-        <w:ind w:left="4320" w:hanging="720"/>
-      </w:pPr>
-    </w:lvl>
-    <w:lvl w:ilvl="6">
-      <w:start w:val="1"/>
-      <w:numFmt w:val="decimal"/>
-      <w:lvlText w:val="%7."/>
-      <w:lvlJc w:val="left"/>
-      <w:pPr>
-        <w:tabs>
-          <w:tab w:val="num" w:pos="5040"/>
-        </w:tabs>
-        <w:ind w:left="5040" w:hanging="720"/>
-      </w:pPr>
-    </w:lvl>
-    <w:lvl w:ilvl="7">
-      <w:start w:val="1"/>
-      <w:numFmt w:val="decimal"/>
-      <w:lvlText w:val="%8."/>
-      <w:lvlJc w:val="left"/>
-      <w:pPr>
-        <w:tabs>
-          <w:tab w:val="num" w:pos="5760"/>
-        </w:tabs>
-        <w:ind w:left="5760" w:hanging="720"/>
-      </w:pPr>
-    </w:lvl>
-    <w:lvl w:ilvl="8">
-      <w:start w:val="1"/>
-      <w:numFmt w:val="decimal"/>
-      <w:lvlText w:val="%9."/>
-      <w:lvlJc w:val="left"/>
-      <w:pPr>
-        <w:tabs>
-          <w:tab w:val="num" w:pos="6480"/>
-        </w:tabs>
-        <w:ind w:left="6480" w:hanging="720"/>
+        <w:ind w:left="4800" w:hanging="480"/>
       </w:pPr>
     </w:lvl>
   </w:abstractNum>
   <w:num w:numId="1">
     <w:abstractNumId w:val="0"/>
-  </w:num>
-  <w:num w:numId="2">
-    <w:abstractNumId w:val="1"/>
-    <w:lvlOverride w:ilvl="0">
-      <w:startOverride w:val="1"/>
-    </w:lvlOverride>
-    <w:lvlOverride w:ilvl="1">
-      <w:startOverride w:val="1"/>
-    </w:lvlOverride>
-    <w:lvlOverride w:ilvl="2">
-      <w:startOverride w:val="1"/>
-    </w:lvlOverride>
-    <w:lvlOverride w:ilvl="3">
-      <w:startOverride w:val="1"/>
-    </w:lvlOverride>
-    <w:lvlOverride w:ilvl="4">
-      <w:startOverride w:val="1"/>
-    </w:lvlOverride>
-    <w:lvlOverride w:ilvl="5">
-      <w:startOverride w:val="1"/>
-    </w:lvlOverride>
-    <w:lvlOverride w:ilvl="6">
-      <w:startOverride w:val="1"/>
-    </w:lvlOverride>
-    <w:lvlOverride w:ilvl="7">
-      <w:startOverride w:val="1"/>
-    </w:lvlOverride>
-    <w:lvlOverride w:ilvl="8">
-      <w:startOverride w:val="1"/>
-    </w:lvlOverride>
   </w:num>
 </w:numbering>
 </file>
@@ -609,6 +419,112 @@
     <w:rPr>
       <w:color w:val="4F81BD" w:themeColor="accent1"/>
     </w:rPr>
+  </w:style>
+  <w:style w:type="paragraph" w:customStyle="1" w:styleId="SourceCode">
+    <w:name w:val="Source Code"/>
+    <w:basedOn w:val="Normal"/>
+    <w:link w:val="VerbatimChar"/>
+    <w:pPr>
+      <w:wordWrap w:val="off"/>
+    </w:pPr>
+  </w:style>
+  <w:style w:type="character" w:customStyle="1" w:styleId="KeywordTok">
+    <w:name w:val="KeywordTok"/>
+    <w:basedOn w:val="VerbatimChar"/>
+    <w:rPr>
+      <w:color w:val="007020"/>
+      <w:b/>
+    </w:rPr>
+  </w:style>
+  <w:style w:type="character" w:customStyle="1" w:styleId="DataTypeTok">
+    <w:name w:val="DataTypeTok"/>
+    <w:basedOn w:val="VerbatimChar"/>
+    <w:rPr>
+      <w:color w:val="902000"/>
+    </w:rPr>
+  </w:style>
+  <w:style w:type="character" w:customStyle="1" w:styleId="DecValTok">
+    <w:name w:val="DecValTok"/>
+    <w:basedOn w:val="VerbatimChar"/>
+    <w:rPr>
+      <w:color w:val="40a070"/>
+    </w:rPr>
+  </w:style>
+  <w:style w:type="character" w:customStyle="1" w:styleId="BaseNTok">
+    <w:name w:val="BaseNTok"/>
+    <w:basedOn w:val="VerbatimChar"/>
+    <w:rPr>
+      <w:color w:val="40a070"/>
+    </w:rPr>
+  </w:style>
+  <w:style w:type="character" w:customStyle="1" w:styleId="FloatTok">
+    <w:name w:val="FloatTok"/>
+    <w:basedOn w:val="VerbatimChar"/>
+    <w:rPr>
+      <w:color w:val="40a070"/>
+    </w:rPr>
+  </w:style>
+  <w:style w:type="character" w:customStyle="1" w:styleId="CharTok">
+    <w:name w:val="CharTok"/>
+    <w:basedOn w:val="VerbatimChar"/>
+    <w:rPr>
+      <w:color w:val="4070a0"/>
+    </w:rPr>
+  </w:style>
+  <w:style w:type="character" w:customStyle="1" w:styleId="StringTok">
+    <w:name w:val="StringTok"/>
+    <w:basedOn w:val="VerbatimChar"/>
+    <w:rPr>
+      <w:color w:val="4070a0"/>
+    </w:rPr>
+  </w:style>
+  <w:style w:type="character" w:customStyle="1" w:styleId="CommentTok">
+    <w:name w:val="CommentTok"/>
+    <w:basedOn w:val="VerbatimChar"/>
+    <w:rPr>
+      <w:color w:val="60a0b0"/>
+      <w:i/>
+    </w:rPr>
+  </w:style>
+  <w:style w:type="character" w:customStyle="1" w:styleId="OtherTok">
+    <w:name w:val="OtherTok"/>
+    <w:basedOn w:val="VerbatimChar"/>
+    <w:rPr>
+      <w:color w:val="007020"/>
+    </w:rPr>
+  </w:style>
+  <w:style w:type="character" w:customStyle="1" w:styleId="AlertTok">
+    <w:name w:val="AlertTok"/>
+    <w:basedOn w:val="VerbatimChar"/>
+    <w:rPr>
+      <w:color w:val="ff0000"/>
+      <w:b/>
+    </w:rPr>
+  </w:style>
+  <w:style w:type="character" w:customStyle="1" w:styleId="FunctionTok">
+    <w:name w:val="FunctionTok"/>
+    <w:basedOn w:val="VerbatimChar"/>
+    <w:rPr>
+      <w:color w:val="06287e"/>
+    </w:rPr>
+  </w:style>
+  <w:style w:type="character" w:customStyle="1" w:styleId="RegionMarkerTok">
+    <w:name w:val="RegionMarkerTok"/>
+    <w:basedOn w:val="VerbatimChar"/>
+    <w:rPr/>
+  </w:style>
+  <w:style w:type="character" w:customStyle="1" w:styleId="ErrorTok">
+    <w:name w:val="ErrorTok"/>
+    <w:basedOn w:val="VerbatimChar"/>
+    <w:rPr>
+      <w:color w:val="ff0000"/>
+      <w:b/>
+    </w:rPr>
+  </w:style>
+  <w:style w:type="character" w:customStyle="1" w:styleId="NormalTok">
+    <w:name w:val="NormalTok"/>
+    <w:basedOn w:val="VerbatimChar"/>
+    <w:rPr/>
   </w:style>
 </w:styles>
 </file>

</xml_diff>

<commit_message>
Removed header1.xml, footer1.xml from reference.docx.
</commit_message>
<xml_diff>
--- a/data/reference.docx
+++ b/data/reference.docx
@@ -7,27 +7,12 @@
         <w:t xml:space="preserve">Hello world.</w:t>
       </w:r>
     </w:p>
-    <w:sectPr>
-      <w:headerReference w:type="default" r:id="rId8"/>
-      <w:footerReference w:type="default" r:id="rId9"/>
-      <w:pgSz w:w="12240" w:h="15840"/>
-      <w:pgMar w:top="1440" w:right="1800" w:bottom="1440" w:left="1800" w:header="720" w:footer="720" w:gutter="0"/>
-      <w:cols w:space="720"/>
-    </w:sectPr>
   </w:body>
 </w:document>
 </file>
 
-<file path=word/footer1.xml><?xml version="1.0" encoding="utf-8"?>
-<w:ftr xmlns:wpc="http://schemas.microsoft.com/office/word/2010/wordprocessingCanvas" xmlns:mo="http://schemas.microsoft.com/office/mac/office/2008/main" xmlns:mc="http://schemas.openxmlformats.org/markup-compatibility/2006" xmlns:mv="urn:schemas-microsoft-com:mac:vml" xmlns:o="urn:schemas-microsoft-com:office:office" xmlns:r="http://schemas.openxmlformats.org/officeDocument/2006/relationships" xmlns:m="http://schemas.openxmlformats.org/officeDocument/2006/math" xmlns:v="urn:schemas-microsoft-com:vml" xmlns:wp14="http://schemas.microsoft.com/office/word/2010/wordprocessingDrawing" xmlns:wp="http://schemas.openxmlformats.org/drawingml/2006/wordprocessingDrawing" xmlns:w10="urn:schemas-microsoft-com:office:word" xmlns:w="http://schemas.openxmlformats.org/wordprocessingml/2006/main" xmlns:w14="http://schemas.microsoft.com/office/word/2010/wordml" xmlns:wpg="http://schemas.microsoft.com/office/word/2010/wordprocessingGroup" xmlns:wpi="http://schemas.microsoft.com/office/word/2010/wordprocessingInk" xmlns:wne="http://schemas.microsoft.com/office/word/2006/wordml" xmlns:wps="http://schemas.microsoft.com/office/word/2010/wordprocessingShape" mc:Ignorable="w14 wp14"/>
-</file>
-
 <file path=word/footnotes.xml><?xml version="1.0" encoding="utf-8"?>
 <w:footnotes xmlns:w="http://schemas.openxmlformats.org/wordprocessingml/2006/main" xmlns:m="http://schemas.openxmlformats.org/officeDocument/2006/math" xmlns:r="http://schemas.openxmlformats.org/officeDocument/2006/relationships" xmlns:o="urn:schemas-microsoft-com:office:office" xmlns:v="urn:schemas-microsoft-com:vml" xmlns:w10="urn:schemas-microsoft-com:office:word" xmlns:a="http://schemas.openxmlformats.org/drawingml/2006/main" xmlns:pic="http://schemas.openxmlformats.org/drawingml/2006/picture" xmlns:wp="http://schemas.openxmlformats.org/drawingml/2006/wordprocessingDrawing"/>
-</file>
-
-<file path=word/header1.xml><?xml version="1.0" encoding="utf-8"?>
-<w:hdr xmlns:wpc="http://schemas.microsoft.com/office/word/2010/wordprocessingCanvas" xmlns:mo="http://schemas.microsoft.com/office/mac/office/2008/main" xmlns:mc="http://schemas.openxmlformats.org/markup-compatibility/2006" xmlns:mv="urn:schemas-microsoft-com:mac:vml" xmlns:o="urn:schemas-microsoft-com:office:office" xmlns:r="http://schemas.openxmlformats.org/officeDocument/2006/relationships" xmlns:m="http://schemas.openxmlformats.org/officeDocument/2006/math" xmlns:v="urn:schemas-microsoft-com:vml" xmlns:wp14="http://schemas.microsoft.com/office/word/2010/wordprocessingDrawing" xmlns:wp="http://schemas.openxmlformats.org/drawingml/2006/wordprocessingDrawing" xmlns:w10="urn:schemas-microsoft-com:office:word" xmlns:w="http://schemas.openxmlformats.org/wordprocessingml/2006/main" xmlns:w14="http://schemas.microsoft.com/office/word/2010/wordml" xmlns:wpg="http://schemas.microsoft.com/office/word/2010/wordprocessingGroup" xmlns:wpi="http://schemas.microsoft.com/office/word/2010/wordprocessingInk" xmlns:wne="http://schemas.microsoft.com/office/word/2006/wordml" xmlns:wps="http://schemas.microsoft.com/office/word/2010/wordprocessingShape" mc:Ignorable="w14 wp14"/>
 </file>
 
 <file path=word/numbering.xml><?xml version="1.0" encoding="utf-8"?>

</xml_diff>

<commit_message>
Docx writer:  include abstract with Abstract style.
Addresses docx part of #1451.
</commit_message>
<xml_diff>
--- a/data/reference.docx
+++ b/data/reference.docx
@@ -177,6 +177,21 @@
       <w:jc w:val="center"/>
     </w:pPr>
   </w:style>
+  <w:style w:type="paragraph" w:styleId="Abstract">
+    <w:name w:val="Abstract"/>
+    <w:basedOn w:val="Normal"/>
+    <w:next w:val="Normal"/>
+    <w:qFormat/>
+    <w:pPr>
+      <w:keepNext/>
+      <w:keepLines/>
+      <w:spacing w:before="300" w:after="300"/>
+    </w:pPr>
+    <w:rPr>
+      <w:sz w:val="20"/>
+      <w:szCs w:val="20"/>
+    </w:rPr>
+  </w:style>
   <w:style w:type="paragraph" w:styleId="Heading1">
     <w:name w:val="Heading 1"/>
     <w:basedOn w:val="Normal"/>
@@ -194,8 +209,8 @@
       <w:b/>
       <w:bCs/>
       <w:color w:val="345A8A" w:themeColor="accent1" w:themeShade="B5"/>
-      <w:sz w:val="36"/>
-      <w:szCs w:val="36"/>
+      <w:sz w:val="32"/>
+      <w:szCs w:val="32"/>
     </w:rPr>
   </w:style>
   <w:style w:type="paragraph" w:styleId="Heading2">

</xml_diff>

<commit_message>
Docx writer:  Print subtitle from metadata if present.
Use Subtitle style.

See #1451.
</commit_message>
<xml_diff>
--- a/data/reference.docx
+++ b/data/reference.docx
@@ -157,8 +157,24 @@
       <w:szCs w:val="36"/>
     </w:rPr>
   </w:style>
-  <w:style w:type="paragraph" w:styleId="Authors">
-    <w:name w:val="Authors"/>
+  <w:style w:type="paragraph" w:styleId="Subtitle">
+    <w:name w:val="Subtitle"/>
+    <w:basedOn w:val="Title"/>
+    <w:next w:val="Normal"/>
+    <w:qFormat/>
+    <w:pPr>
+      <w:keepNext/>
+      <w:keepLines/>
+      <w:spacing w:before="240" w:after="240"/>
+      <w:jc w:val="center"/>
+    </w:pPr>
+    <w:rPr>
+      <w:sz w:val="30"/>
+      <w:szCs w:val="30"/>
+    </w:rPr>
+  </w:style>
+  <w:style w:type="paragraph" w:styleId="Author">
+    <w:name w:val="Author"/>
     <w:next w:val="Normal"/>
     <w:qFormat/>
     <w:pPr>

</xml_diff>

<commit_message>
Docx writer:  Bibliography entries get Bibliography style.
Closes #1559.
</commit_message>
<xml_diff>
--- a/data/reference.docx
+++ b/data/reference.docx
@@ -208,6 +208,14 @@
       <w:szCs w:val="20"/>
     </w:rPr>
   </w:style>
+  <w:style w:type="paragraph" w:styleId="Bibliography">
+    <w:name w:val="Bibliography"/>
+    <w:basedOn w:val="Normal"/>
+    <w:next w:val="Bibliography"/>
+    <w:qFormat/>
+    <w:pPr/>
+    <w:rPr/>
+  </w:style>
   <w:style w:type="paragraph" w:styleId="Heading1">
     <w:name w:val="Heading 1"/>
     <w:basedOn w:val="Normal"/>

</xml_diff>

<commit_message>
Remove SourceCode style from reference.docx.
This is added automatically by the docx writer.

If it's in the template, we'll get two copies.

See #1872.
</commit_message>
<xml_diff>
--- a/data/reference.docx
+++ b/data/reference.docx
@@ -444,112 +444,6 @@
       <w:color w:val="4F81BD" w:themeColor="accent1"/>
     </w:rPr>
   </w:style>
-  <w:style w:type="paragraph" w:customStyle="1" w:styleId="SourceCode">
-    <w:name w:val="Source Code"/>
-    <w:basedOn w:val="Normal"/>
-    <w:link w:val="VerbatimChar"/>
-    <w:pPr>
-      <w:wordWrap w:val="off"/>
-    </w:pPr>
-  </w:style>
-  <w:style w:type="character" w:customStyle="1" w:styleId="KeywordTok">
-    <w:name w:val="KeywordTok"/>
-    <w:basedOn w:val="VerbatimChar"/>
-    <w:rPr>
-      <w:color w:val="007020"/>
-      <w:b/>
-    </w:rPr>
-  </w:style>
-  <w:style w:type="character" w:customStyle="1" w:styleId="DataTypeTok">
-    <w:name w:val="DataTypeTok"/>
-    <w:basedOn w:val="VerbatimChar"/>
-    <w:rPr>
-      <w:color w:val="902000"/>
-    </w:rPr>
-  </w:style>
-  <w:style w:type="character" w:customStyle="1" w:styleId="DecValTok">
-    <w:name w:val="DecValTok"/>
-    <w:basedOn w:val="VerbatimChar"/>
-    <w:rPr>
-      <w:color w:val="40a070"/>
-    </w:rPr>
-  </w:style>
-  <w:style w:type="character" w:customStyle="1" w:styleId="BaseNTok">
-    <w:name w:val="BaseNTok"/>
-    <w:basedOn w:val="VerbatimChar"/>
-    <w:rPr>
-      <w:color w:val="40a070"/>
-    </w:rPr>
-  </w:style>
-  <w:style w:type="character" w:customStyle="1" w:styleId="FloatTok">
-    <w:name w:val="FloatTok"/>
-    <w:basedOn w:val="VerbatimChar"/>
-    <w:rPr>
-      <w:color w:val="40a070"/>
-    </w:rPr>
-  </w:style>
-  <w:style w:type="character" w:customStyle="1" w:styleId="CharTok">
-    <w:name w:val="CharTok"/>
-    <w:basedOn w:val="VerbatimChar"/>
-    <w:rPr>
-      <w:color w:val="4070a0"/>
-    </w:rPr>
-  </w:style>
-  <w:style w:type="character" w:customStyle="1" w:styleId="StringTok">
-    <w:name w:val="StringTok"/>
-    <w:basedOn w:val="VerbatimChar"/>
-    <w:rPr>
-      <w:color w:val="4070a0"/>
-    </w:rPr>
-  </w:style>
-  <w:style w:type="character" w:customStyle="1" w:styleId="CommentTok">
-    <w:name w:val="CommentTok"/>
-    <w:basedOn w:val="VerbatimChar"/>
-    <w:rPr>
-      <w:color w:val="60a0b0"/>
-      <w:i/>
-    </w:rPr>
-  </w:style>
-  <w:style w:type="character" w:customStyle="1" w:styleId="OtherTok">
-    <w:name w:val="OtherTok"/>
-    <w:basedOn w:val="VerbatimChar"/>
-    <w:rPr>
-      <w:color w:val="007020"/>
-    </w:rPr>
-  </w:style>
-  <w:style w:type="character" w:customStyle="1" w:styleId="AlertTok">
-    <w:name w:val="AlertTok"/>
-    <w:basedOn w:val="VerbatimChar"/>
-    <w:rPr>
-      <w:color w:val="ff0000"/>
-      <w:b/>
-    </w:rPr>
-  </w:style>
-  <w:style w:type="character" w:customStyle="1" w:styleId="FunctionTok">
-    <w:name w:val="FunctionTok"/>
-    <w:basedOn w:val="VerbatimChar"/>
-    <w:rPr>
-      <w:color w:val="06287e"/>
-    </w:rPr>
-  </w:style>
-  <w:style w:type="character" w:customStyle="1" w:styleId="RegionMarkerTok">
-    <w:name w:val="RegionMarkerTok"/>
-    <w:basedOn w:val="VerbatimChar"/>
-    <w:rPr/>
-  </w:style>
-  <w:style w:type="character" w:customStyle="1" w:styleId="ErrorTok">
-    <w:name w:val="ErrorTok"/>
-    <w:basedOn w:val="VerbatimChar"/>
-    <w:rPr>
-      <w:color w:val="ff0000"/>
-      <w:b/>
-    </w:rPr>
-  </w:style>
-  <w:style w:type="character" w:customStyle="1" w:styleId="NormalTok">
-    <w:name w:val="NormalTok"/>
-    <w:basedOn w:val="VerbatimChar"/>
-    <w:rPr/>
-  </w:style>
 </w:styles>
 </file>
 

</xml_diff>

<commit_message>
Added FirstParagraph to docx templates.
</commit_message>
<xml_diff>
--- a/data/reference.docx
+++ b/data/reference.docx
@@ -129,6 +129,12 @@
       <w:spacing w:before="180" w:after="180"/>
     </w:pPr>
   </w:style>
+  <w:style w:type="paragraph" w:styleId="FirstParagraph">
+    <w:name w:val="FirstParagraph"/>
+    <w:basedOn w:val="Normal"/>
+    <w:next w:val="Normal"/>
+    <w:qFormat/>
+  </w:style>
   <w:style w:type="paragraph" w:styleId="Compact">
     <w:name w:val="Compact"/>
     <w:basedOn w:val="Normal"/>

</xml_diff>

<commit_message>
Docx Writer: Update reference.docx
This updates reference.docx to make BodyText a quick style, and inherit
from it appropriately.
</commit_message>
<xml_diff>
--- a/data/reference.docx
+++ b/data/reference.docx
@@ -125,19 +125,25 @@
   <w:style w:type="paragraph" w:default="1" w:styleId="Normal">
     <w:name w:val="Normal"/>
     <w:qFormat/>
+  </w:style>
+  <w:style w:type="paragraph" w:styleId="BodyText">
+    <w:name w:val="Body Text"/>
+    <w:basedOn w:val="Normal"/>
+    <w:link w:val="BodyTextChar"/>
     <w:pPr>
       <w:spacing w:before="180" w:after="180"/>
     </w:pPr>
+    <w:qFormat/>
   </w:style>
   <w:style w:type="paragraph" w:styleId="FirstParagraph">
     <w:name w:val="FirstParagraph"/>
-    <w:basedOn w:val="Normal"/>
-    <w:next w:val="Normal"/>
+    <w:basedOn w:val="BodyText"/>
+    <w:next w:val="BodyText"/>
     <w:qFormat/>
   </w:style>
   <w:style w:type="paragraph" w:styleId="Compact">
     <w:name w:val="Compact"/>
-    <w:basedOn w:val="Normal"/>
+    <w:basedOn w:val="BodyText"/>
     <w:qFormat/>
     <w:pPr>
       <w:spacing w:before="36" w:after="36"/>
@@ -146,7 +152,7 @@
   <w:style w:type="paragraph" w:styleId="Title">
     <w:name w:val="Title"/>
     <w:basedOn w:val="Normal"/>
-    <w:next w:val="Normal"/>
+    <w:next w:val="BodyText"/>
     <w:qFormat/>
     <w:pPr>
       <w:keepNext/>
@@ -166,7 +172,7 @@
   <w:style w:type="paragraph" w:styleId="Subtitle">
     <w:name w:val="Subtitle"/>
     <w:basedOn w:val="Title"/>
-    <w:next w:val="Normal"/>
+    <w:next w:val="BodyText"/>
     <w:qFormat/>
     <w:pPr>
       <w:keepNext/>
@@ -181,7 +187,7 @@
   </w:style>
   <w:style w:type="paragraph" w:styleId="Author">
     <w:name w:val="Author"/>
-    <w:next w:val="Normal"/>
+    <w:next w:val="BodyText"/>
     <w:qFormat/>
     <w:pPr>
       <w:keepNext/>
@@ -191,7 +197,7 @@
   </w:style>
   <w:style w:type="paragraph" w:styleId="Date">
     <w:name w:val="Date"/>
-    <w:next w:val="Normal"/>
+    <w:next w:val="BodyText"/>
     <w:qFormat/>
     <w:pPr>
       <w:keepNext/>
@@ -202,7 +208,7 @@
   <w:style w:type="paragraph" w:styleId="Abstract">
     <w:name w:val="Abstract"/>
     <w:basedOn w:val="Normal"/>
-    <w:next w:val="Normal"/>
+    <w:next w:val="BodyText"/>
     <w:qFormat/>
     <w:pPr>
       <w:keepNext/>
@@ -225,7 +231,7 @@
   <w:style w:type="paragraph" w:styleId="Heading1">
     <w:name w:val="Heading 1"/>
     <w:basedOn w:val="Normal"/>
-    <w:next w:val="Normal"/>
+    <w:next w:val="BodyText"/>
     <w:uiPriority w:val="9"/>
     <w:qFormat/>
     <w:pPr>
@@ -246,7 +252,7 @@
   <w:style w:type="paragraph" w:styleId="Heading2">
     <w:name w:val="Heading 2"/>
     <w:basedOn w:val="Normal"/>
-    <w:next w:val="Normal"/>
+    <w:next w:val="BodyText"/>
     <w:uiPriority w:val="9"/>
     <w:unhideWhenUsed/>
     <w:qFormat/>
@@ -268,7 +274,7 @@
   <w:style w:type="paragraph" w:styleId="Heading3">
     <w:name w:val="Heading 3"/>
     <w:basedOn w:val="Normal"/>
-    <w:next w:val="Normal"/>
+    <w:next w:val="BodyText"/>
     <w:uiPriority w:val="9"/>
     <w:unhideWhenUsed/>
     <w:qFormat/>
@@ -290,7 +296,7 @@
   <w:style w:type="paragraph" w:styleId="Heading4">
     <w:name w:val="Heading 4"/>
     <w:basedOn w:val="Normal"/>
-    <w:next w:val="Normal"/>
+    <w:next w:val="BodyText"/>
     <w:uiPriority w:val="9"/>
     <w:unhideWhenUsed/>
     <w:qFormat/>
@@ -312,7 +318,7 @@
   <w:style w:type="paragraph" w:styleId="Heading5">
     <w:name w:val="Heading 5"/>
     <w:basedOn w:val="Normal"/>
-    <w:next w:val="Normal"/>
+    <w:next w:val="BodyText"/>
     <w:uiPriority w:val="9"/>
     <w:unhideWhenUsed/>
     <w:qFormat/>
@@ -333,8 +339,8 @@
   </w:style>
   <w:style w:type="paragraph" w:styleId="BlockQuote">
     <w:name w:val="Block Quote"/>
-    <w:basedOn w:val="Normal"/>
-    <w:next w:val="Normal"/>
+    <w:basedOn w:val="BodyText"/>
+    <w:next w:val="BodyText"/>
     <w:uiPriority w:val="9"/>
     <w:unhideWhenUsed/>
     <w:qFormat/>
@@ -392,14 +398,6 @@
   <w:style w:type="paragraph" w:styleId="Definition">
     <w:name w:val="Definition"/>
     <w:basedOn w:val="Normal"/>
-  </w:style>
-  <w:style w:type="paragraph" w:styleId="BodyText">
-    <w:name w:val="Body Text"/>
-    <w:basedOn w:val="Normal"/>
-    <w:link w:val="BodyTextChar"/>
-    <w:pPr>
-      <w:spacing w:after="120"/>
-    </w:pPr>
   </w:style>
   <w:style w:type="paragraph" w:styleId="TableCaption">
     <w:name w:val="Table Caption"/>

</xml_diff>